<commit_message>
Update Compte rendu réunion 5 novembre 2025 - Hashly.docx
</commit_message>
<xml_diff>
--- a/administratif/Compte rendu réunion 5 novembre 2025 - Hashly.docx
+++ b/administratif/Compte rendu réunion 5 novembre 2025 - Hashly.docx
@@ -270,6 +270,100 @@
           <w:iCs/>
         </w:rPr>
         <w:t>.</w:t>
+      </w:r>
+    </w:p>
+    <w:p>
+      <w:pPr>
+        <w:rPr>
+          <w:i/>
+          <w:iCs/>
+        </w:rPr>
+      </w:pPr>
+    </w:p>
+    <w:p>
+      <w:pPr>
+        <w:pStyle w:val="Titre1"/>
+        <w:rPr>
+          <w:b/>
+          <w:bCs/>
+        </w:rPr>
+      </w:pPr>
+      <w:r>
+        <w:rPr>
+          <w:b/>
+          <w:bCs/>
+        </w:rPr>
+        <w:t>Discussion avec le client</w:t>
+      </w:r>
+    </w:p>
+    <w:p>
+      <w:r>
+        <w:t xml:space="preserve">Membres présents : Timothée BLAUDIN DE THE, Jean DE SAINTE HERMINE, Loïc </w:t>
+      </w:r>
+      <w:r>
+        <w:t>TANKOUA ASSINTA</w:t>
+      </w:r>
+      <w:r>
+        <w:t xml:space="preserve">, Célestin </w:t>
+      </w:r>
+      <w:r>
+        <w:t>ENGUÉNÉ</w:t>
+      </w:r>
+      <w:r>
+        <w:t>.</w:t>
+      </w:r>
+    </w:p>
+    <w:p>
+      <w:pPr>
+        <w:rPr>
+          <w:i/>
+          <w:iCs/>
+        </w:rPr>
+      </w:pPr>
+      <w:r>
+        <w:rPr>
+          <w:i/>
+          <w:iCs/>
+        </w:rPr>
+        <w:t xml:space="preserve">Membres absents : Clara </w:t>
+      </w:r>
+      <w:r>
+        <w:rPr>
+          <w:i/>
+          <w:iCs/>
+        </w:rPr>
+        <w:t xml:space="preserve">YAYI </w:t>
+      </w:r>
+      <w:r>
+        <w:rPr>
+          <w:i/>
+          <w:iCs/>
+        </w:rPr>
+        <w:t>(non excusée)</w:t>
+      </w:r>
+    </w:p>
+    <w:p>
+      <w:pPr>
+        <w:ind w:firstLine="708"/>
+      </w:pPr>
+      <w:r>
+        <w:t>Le client a demandé à connaitre les responsabilités de chaque membre de l’équipe ainsi que l’avancement dans leur travail.</w:t>
+      </w:r>
+    </w:p>
+    <w:p>
+      <w:pPr>
+        <w:ind w:firstLine="708"/>
+      </w:pPr>
+      <w:r>
+        <w:t>Il en ressort que la partie gouvernance (cahiers des charges technique et fonctionnel ainsi que le diagramme de GANTT) est prête pour le rendu et que le groupe est globalement motivée. Le chef de projet fait un bon travail pour coordonner l’équipe et il a été porté à l’attention du client que le responsable technique pourrait changer, ce qui a été accordé à condition que toute l’équipe sois d’accord.</w:t>
+      </w:r>
+    </w:p>
+    <w:p>
+      <w:pPr>
+        <w:ind w:firstLine="708"/>
+      </w:pPr>
+      <w:r>
+        <w:t>Il a été convenu que fera un bilan de ses recherches personnelles sur la cryptographie sans clé afin d’en faire profiter a toute l’équipe..</w:t>
       </w:r>
     </w:p>
     <w:sectPr>
@@ -935,6 +1029,7 @@
   <w:style w:type="character" w:default="1" w:styleId="Policepardfaut">
     <w:name w:val="Default Paragraph Font"/>
     <w:uiPriority w:val="1"/>
+    <w:semiHidden/>
     <w:unhideWhenUsed/>
   </w:style>
   <w:style w:type="table" w:default="1" w:styleId="TableauNormal">

</xml_diff>